<commit_message>
Lekérdezés fejleszése - napok vizsgálata tesztelésre kész
Címkék most már két napot fogadnak és bool-lal térnek vissza.
A részvényeket referenciaként kapják meg a függvényhívások gyorsítása érdekében.
A Lekerdezes::process függvényét feldaraboltam több kisebbre az átláthatóság kevéért.
A lekérdezés a napokra tesztelhető. Végig megy a részvény minden napján és a megadott intervallumon belüli eseteket megvizsgálja, és a jó eseteket kimenti az elemezendő feltételek eredményével együtt.
</commit_message>
<xml_diff>
--- a/Msc Önlab 2 (1).docx
+++ b/Msc Önlab 2 (1).docx
@@ -284,7 +284,7 @@
       <w:r>
         <w:fldChar w:fldCharType="separate"/>
       </w:r>
-      <w:hyperlink w:anchor="_Toc152973081" w:history="1">
+      <w:hyperlink w:anchor="_Toc153170476" w:history="1">
         <w:r>
           <w:rPr>
             <w:rStyle w:val="Hiperhivatkozs"/>
@@ -311,7 +311,7 @@
             <w:noProof/>
             <w:webHidden/>
           </w:rPr>
-          <w:instrText xml:space="preserve"> PAGEREF _Toc152973081 \h </w:instrText>
+          <w:instrText xml:space="preserve"> PAGEREF _Toc153170476 \h </w:instrText>
         </w:r>
         <w:r>
           <w:rPr>
@@ -356,7 +356,7 @@
           <w14:ligatures w14:val="standardContextual"/>
         </w:rPr>
       </w:pPr>
-      <w:hyperlink w:anchor="_Toc152973082" w:history="1">
+      <w:hyperlink w:anchor="_Toc153170477" w:history="1">
         <w:r>
           <w:rPr>
             <w:rStyle w:val="Hiperhivatkozs"/>
@@ -383,7 +383,7 @@
             <w:noProof/>
             <w:webHidden/>
           </w:rPr>
-          <w:instrText xml:space="preserve"> PAGEREF _Toc152973082 \h </w:instrText>
+          <w:instrText xml:space="preserve"> PAGEREF _Toc153170477 \h </w:instrText>
         </w:r>
         <w:r>
           <w:rPr>
@@ -430,7 +430,7 @@
           <w14:ligatures w14:val="standardContextual"/>
         </w:rPr>
       </w:pPr>
-      <w:hyperlink w:anchor="_Toc152973083" w:history="1">
+      <w:hyperlink w:anchor="_Toc153170478" w:history="1">
         <w:r>
           <w:rPr>
             <w:rStyle w:val="Hiperhivatkozs"/>
@@ -457,7 +457,7 @@
             <w:noProof/>
             <w:webHidden/>
           </w:rPr>
-          <w:instrText xml:space="preserve"> PAGEREF _Toc152973083 \h </w:instrText>
+          <w:instrText xml:space="preserve"> PAGEREF _Toc153170478 \h </w:instrText>
         </w:r>
         <w:r>
           <w:rPr>
@@ -504,7 +504,7 @@
           <w14:ligatures w14:val="standardContextual"/>
         </w:rPr>
       </w:pPr>
-      <w:hyperlink w:anchor="_Toc152973084" w:history="1">
+      <w:hyperlink w:anchor="_Toc153170479" w:history="1">
         <w:r>
           <w:rPr>
             <w:rStyle w:val="Hiperhivatkozs"/>
@@ -531,7 +531,7 @@
             <w:noProof/>
             <w:webHidden/>
           </w:rPr>
-          <w:instrText xml:space="preserve"> PAGEREF _Toc152973084 \h </w:instrText>
+          <w:instrText xml:space="preserve"> PAGEREF _Toc153170479 \h </w:instrText>
         </w:r>
         <w:r>
           <w:rPr>
@@ -576,7 +576,7 @@
           <w14:ligatures w14:val="standardContextual"/>
         </w:rPr>
       </w:pPr>
-      <w:hyperlink w:anchor="_Toc152973085" w:history="1">
+      <w:hyperlink w:anchor="_Toc153170480" w:history="1">
         <w:r>
           <w:rPr>
             <w:rStyle w:val="Hiperhivatkozs"/>
@@ -603,7 +603,7 @@
             <w:noProof/>
             <w:webHidden/>
           </w:rPr>
-          <w:instrText xml:space="preserve"> PAGEREF _Toc152973085 \h </w:instrText>
+          <w:instrText xml:space="preserve"> PAGEREF _Toc153170480 \h </w:instrText>
         </w:r>
         <w:r>
           <w:rPr>
@@ -650,7 +650,7 @@
           <w14:ligatures w14:val="standardContextual"/>
         </w:rPr>
       </w:pPr>
-      <w:hyperlink w:anchor="_Toc152973086" w:history="1">
+      <w:hyperlink w:anchor="_Toc153170481" w:history="1">
         <w:r>
           <w:rPr>
             <w:rStyle w:val="Hiperhivatkozs"/>
@@ -677,7 +677,7 @@
             <w:noProof/>
             <w:webHidden/>
           </w:rPr>
-          <w:instrText xml:space="preserve"> PAGEREF _Toc152973086 \h </w:instrText>
+          <w:instrText xml:space="preserve"> PAGEREF _Toc153170481 \h </w:instrText>
         </w:r>
         <w:r>
           <w:rPr>
@@ -724,7 +724,7 @@
           <w14:ligatures w14:val="standardContextual"/>
         </w:rPr>
       </w:pPr>
-      <w:hyperlink w:anchor="_Toc152973087" w:history="1">
+      <w:hyperlink w:anchor="_Toc153170482" w:history="1">
         <w:r>
           <w:rPr>
             <w:rStyle w:val="Hiperhivatkozs"/>
@@ -751,7 +751,7 @@
             <w:noProof/>
             <w:webHidden/>
           </w:rPr>
-          <w:instrText xml:space="preserve"> PAGEREF _Toc152973087 \h </w:instrText>
+          <w:instrText xml:space="preserve"> PAGEREF _Toc153170482 \h </w:instrText>
         </w:r>
         <w:r>
           <w:rPr>
@@ -798,7 +798,7 @@
           <w14:ligatures w14:val="standardContextual"/>
         </w:rPr>
       </w:pPr>
-      <w:hyperlink w:anchor="_Toc152973088" w:history="1">
+      <w:hyperlink w:anchor="_Toc153170483" w:history="1">
         <w:r>
           <w:rPr>
             <w:rStyle w:val="Hiperhivatkozs"/>
@@ -825,7 +825,7 @@
             <w:noProof/>
             <w:webHidden/>
           </w:rPr>
-          <w:instrText xml:space="preserve"> PAGEREF _Toc152973088 \h </w:instrText>
+          <w:instrText xml:space="preserve"> PAGEREF _Toc153170483 \h </w:instrText>
         </w:r>
         <w:r>
           <w:rPr>
@@ -872,7 +872,7 @@
           <w14:ligatures w14:val="standardContextual"/>
         </w:rPr>
       </w:pPr>
-      <w:hyperlink w:anchor="_Toc152973089" w:history="1">
+      <w:hyperlink w:anchor="_Toc153170484" w:history="1">
         <w:r>
           <w:rPr>
             <w:rStyle w:val="Hiperhivatkozs"/>
@@ -899,7 +899,7 @@
             <w:noProof/>
             <w:webHidden/>
           </w:rPr>
-          <w:instrText xml:space="preserve"> PAGEREF _Toc152973089 \h </w:instrText>
+          <w:instrText xml:space="preserve"> PAGEREF _Toc153170484 \h </w:instrText>
         </w:r>
         <w:r>
           <w:rPr>
@@ -946,7 +946,7 @@
           <w14:ligatures w14:val="standardContextual"/>
         </w:rPr>
       </w:pPr>
-      <w:hyperlink w:anchor="_Toc152973090" w:history="1">
+      <w:hyperlink w:anchor="_Toc153170485" w:history="1">
         <w:r>
           <w:rPr>
             <w:rStyle w:val="Hiperhivatkozs"/>
@@ -973,7 +973,7 @@
             <w:noProof/>
             <w:webHidden/>
           </w:rPr>
-          <w:instrText xml:space="preserve"> PAGEREF _Toc152973090 \h </w:instrText>
+          <w:instrText xml:space="preserve"> PAGEREF _Toc153170485 \h </w:instrText>
         </w:r>
         <w:r>
           <w:rPr>
@@ -1018,7 +1018,7 @@
           <w14:ligatures w14:val="standardContextual"/>
         </w:rPr>
       </w:pPr>
-      <w:hyperlink w:anchor="_Toc152973091" w:history="1">
+      <w:hyperlink w:anchor="_Toc153170486" w:history="1">
         <w:r>
           <w:rPr>
             <w:rStyle w:val="Hiperhivatkozs"/>
@@ -1045,7 +1045,7 @@
             <w:noProof/>
             <w:webHidden/>
           </w:rPr>
-          <w:instrText xml:space="preserve"> PAGEREF _Toc152973091 \h </w:instrText>
+          <w:instrText xml:space="preserve"> PAGEREF _Toc153170486 \h </w:instrText>
         </w:r>
         <w:r>
           <w:rPr>
@@ -1092,7 +1092,7 @@
           <w14:ligatures w14:val="standardContextual"/>
         </w:rPr>
       </w:pPr>
-      <w:hyperlink w:anchor="_Toc152973092" w:history="1">
+      <w:hyperlink w:anchor="_Toc153170487" w:history="1">
         <w:r>
           <w:rPr>
             <w:rStyle w:val="Hiperhivatkozs"/>
@@ -1119,7 +1119,7 @@
             <w:noProof/>
             <w:webHidden/>
           </w:rPr>
-          <w:instrText xml:space="preserve"> PAGEREF _Toc152973092 \h </w:instrText>
+          <w:instrText xml:space="preserve"> PAGEREF _Toc153170487 \h </w:instrText>
         </w:r>
         <w:r>
           <w:rPr>
@@ -1166,7 +1166,7 @@
           <w14:ligatures w14:val="standardContextual"/>
         </w:rPr>
       </w:pPr>
-      <w:hyperlink w:anchor="_Toc152973093" w:history="1">
+      <w:hyperlink w:anchor="_Toc153170488" w:history="1">
         <w:r>
           <w:rPr>
             <w:rStyle w:val="Hiperhivatkozs"/>
@@ -1193,7 +1193,7 @@
             <w:noProof/>
             <w:webHidden/>
           </w:rPr>
-          <w:instrText xml:space="preserve"> PAGEREF _Toc152973093 \h </w:instrText>
+          <w:instrText xml:space="preserve"> PAGEREF _Toc153170488 \h </w:instrText>
         </w:r>
         <w:r>
           <w:rPr>
@@ -1240,7 +1240,7 @@
           <w14:ligatures w14:val="standardContextual"/>
         </w:rPr>
       </w:pPr>
-      <w:hyperlink w:anchor="_Toc152973094" w:history="1">
+      <w:hyperlink w:anchor="_Toc153170489" w:history="1">
         <w:r>
           <w:rPr>
             <w:rStyle w:val="Hiperhivatkozs"/>
@@ -1267,7 +1267,7 @@
             <w:noProof/>
             <w:webHidden/>
           </w:rPr>
-          <w:instrText xml:space="preserve"> PAGEREF _Toc152973094 \h </w:instrText>
+          <w:instrText xml:space="preserve"> PAGEREF _Toc153170489 \h </w:instrText>
         </w:r>
         <w:r>
           <w:rPr>
@@ -1314,7 +1314,7 @@
           <w14:ligatures w14:val="standardContextual"/>
         </w:rPr>
       </w:pPr>
-      <w:hyperlink w:anchor="_Toc152973095" w:history="1">
+      <w:hyperlink w:anchor="_Toc153170490" w:history="1">
         <w:r>
           <w:rPr>
             <w:rStyle w:val="Hiperhivatkozs"/>
@@ -1341,7 +1341,7 @@
             <w:noProof/>
             <w:webHidden/>
           </w:rPr>
-          <w:instrText xml:space="preserve"> PAGEREF _Toc152973095 \h </w:instrText>
+          <w:instrText xml:space="preserve"> PAGEREF _Toc153170490 \h </w:instrText>
         </w:r>
         <w:r>
           <w:rPr>
@@ -1388,7 +1388,7 @@
           <w14:ligatures w14:val="standardContextual"/>
         </w:rPr>
       </w:pPr>
-      <w:hyperlink w:anchor="_Toc152973096" w:history="1">
+      <w:hyperlink w:anchor="_Toc153170491" w:history="1">
         <w:r>
           <w:rPr>
             <w:rStyle w:val="Hiperhivatkozs"/>
@@ -1415,7 +1415,7 @@
             <w:noProof/>
             <w:webHidden/>
           </w:rPr>
-          <w:instrText xml:space="preserve"> PAGEREF _Toc152973096 \h </w:instrText>
+          <w:instrText xml:space="preserve"> PAGEREF _Toc153170491 \h </w:instrText>
         </w:r>
         <w:r>
           <w:rPr>
@@ -1462,7 +1462,7 @@
           <w14:ligatures w14:val="standardContextual"/>
         </w:rPr>
       </w:pPr>
-      <w:hyperlink w:anchor="_Toc152973097" w:history="1">
+      <w:hyperlink w:anchor="_Toc153170492" w:history="1">
         <w:r>
           <w:rPr>
             <w:rStyle w:val="Hiperhivatkozs"/>
@@ -1489,7 +1489,7 @@
             <w:noProof/>
             <w:webHidden/>
           </w:rPr>
-          <w:instrText xml:space="preserve"> PAGEREF _Toc152973097 \h </w:instrText>
+          <w:instrText xml:space="preserve"> PAGEREF _Toc153170492 \h </w:instrText>
         </w:r>
         <w:r>
           <w:rPr>
@@ -1536,7 +1536,7 @@
           <w14:ligatures w14:val="standardContextual"/>
         </w:rPr>
       </w:pPr>
-      <w:hyperlink w:anchor="_Toc152973098" w:history="1">
+      <w:hyperlink w:anchor="_Toc153170493" w:history="1">
         <w:r>
           <w:rPr>
             <w:rStyle w:val="Hiperhivatkozs"/>
@@ -1563,7 +1563,7 @@
             <w:noProof/>
             <w:webHidden/>
           </w:rPr>
-          <w:instrText xml:space="preserve"> PAGEREF _Toc152973098 \h </w:instrText>
+          <w:instrText xml:space="preserve"> PAGEREF _Toc153170493 \h </w:instrText>
         </w:r>
         <w:r>
           <w:rPr>
@@ -1596,7 +1596,7 @@
     </w:p>
     <w:p>
       <w:pPr>
-        <w:pStyle w:val="TJ2"/>
+        <w:pStyle w:val="TJ3"/>
         <w:tabs>
           <w:tab w:val="right" w:leader="dot" w:pos="8494"/>
         </w:tabs>
@@ -1610,13 +1610,13 @@
           <w14:ligatures w14:val="standardContextual"/>
         </w:rPr>
       </w:pPr>
-      <w:hyperlink w:anchor="_Toc152973099" w:history="1">
+      <w:hyperlink w:anchor="_Toc153170494" w:history="1">
         <w:r>
           <w:rPr>
             <w:rStyle w:val="Hiperhivatkozs"/>
             <w:noProof/>
           </w:rPr>
-          <w:t>3.2 Menük</w:t>
+          <w:t>3.1.7 Feltétel</w:t>
         </w:r>
         <w:r>
           <w:rPr>
@@ -1637,7 +1637,7 @@
             <w:noProof/>
             <w:webHidden/>
           </w:rPr>
-          <w:instrText xml:space="preserve"> PAGEREF _Toc152973099 \h </w:instrText>
+          <w:instrText xml:space="preserve"> PAGEREF _Toc153170494 \h </w:instrText>
         </w:r>
         <w:r>
           <w:rPr>
@@ -1670,7 +1670,7 @@
     </w:p>
     <w:p>
       <w:pPr>
-        <w:pStyle w:val="TJ3"/>
+        <w:pStyle w:val="TJ2"/>
         <w:tabs>
           <w:tab w:val="right" w:leader="dot" w:pos="8494"/>
         </w:tabs>
@@ -1684,13 +1684,13 @@
           <w14:ligatures w14:val="standardContextual"/>
         </w:rPr>
       </w:pPr>
-      <w:hyperlink w:anchor="_Toc152973100" w:history="1">
+      <w:hyperlink w:anchor="_Toc153170495" w:history="1">
         <w:r>
           <w:rPr>
             <w:rStyle w:val="Hiperhivatkozs"/>
             <w:noProof/>
           </w:rPr>
-          <w:t>3.2.1 Főmenü</w:t>
+          <w:t>3.2 Menük</w:t>
         </w:r>
         <w:r>
           <w:rPr>
@@ -1711,7 +1711,7 @@
             <w:noProof/>
             <w:webHidden/>
           </w:rPr>
-          <w:instrText xml:space="preserve"> PAGEREF _Toc152973100 \h </w:instrText>
+          <w:instrText xml:space="preserve"> PAGEREF _Toc153170495 \h </w:instrText>
         </w:r>
         <w:r>
           <w:rPr>
@@ -1731,7 +1731,7 @@
             <w:noProof/>
             <w:webHidden/>
           </w:rPr>
-          <w:t>14</w:t>
+          <w:t>15</w:t>
         </w:r>
         <w:r>
           <w:rPr>
@@ -1758,13 +1758,13 @@
           <w14:ligatures w14:val="standardContextual"/>
         </w:rPr>
       </w:pPr>
-      <w:hyperlink w:anchor="_Toc152973101" w:history="1">
+      <w:hyperlink w:anchor="_Toc153170496" w:history="1">
         <w:r>
           <w:rPr>
             <w:rStyle w:val="Hiperhivatkozs"/>
             <w:noProof/>
           </w:rPr>
-          <w:t>3.2.2 Adatok frissítése menü</w:t>
+          <w:t>3.2.1 Főmenü</w:t>
         </w:r>
         <w:r>
           <w:rPr>
@@ -1785,7 +1785,7 @@
             <w:noProof/>
             <w:webHidden/>
           </w:rPr>
-          <w:instrText xml:space="preserve"> PAGEREF _Toc152973101 \h </w:instrText>
+          <w:instrText xml:space="preserve"> PAGEREF _Toc153170496 \h </w:instrText>
         </w:r>
         <w:r>
           <w:rPr>
@@ -1832,13 +1832,13 @@
           <w14:ligatures w14:val="standardContextual"/>
         </w:rPr>
       </w:pPr>
-      <w:hyperlink w:anchor="_Toc152973102" w:history="1">
+      <w:hyperlink w:anchor="_Toc153170497" w:history="1">
         <w:r>
           <w:rPr>
             <w:rStyle w:val="Hiperhivatkozs"/>
             <w:noProof/>
           </w:rPr>
-          <w:t>3.2.3 Részvények vizsgálata menü</w:t>
+          <w:t>3.2.2 Adatok frissítése menü</w:t>
         </w:r>
         <w:r>
           <w:rPr>
@@ -1859,7 +1859,7 @@
             <w:noProof/>
             <w:webHidden/>
           </w:rPr>
-          <w:instrText xml:space="preserve"> PAGEREF _Toc152973102 \h </w:instrText>
+          <w:instrText xml:space="preserve"> PAGEREF _Toc153170497 \h </w:instrText>
         </w:r>
         <w:r>
           <w:rPr>
@@ -1879,7 +1879,7 @@
             <w:noProof/>
             <w:webHidden/>
           </w:rPr>
-          <w:t>16</w:t>
+          <w:t>15</w:t>
         </w:r>
         <w:r>
           <w:rPr>
@@ -1906,12 +1906,86 @@
           <w14:ligatures w14:val="standardContextual"/>
         </w:rPr>
       </w:pPr>
-      <w:hyperlink w:anchor="_Toc152973103" w:history="1">
+      <w:hyperlink w:anchor="_Toc153170498" w:history="1">
         <w:r>
           <w:rPr>
             <w:rStyle w:val="Hiperhivatkozs"/>
             <w:noProof/>
           </w:rPr>
+          <w:t>3.2.3 Részvények vizsgálata menü</w:t>
+        </w:r>
+        <w:r>
+          <w:rPr>
+            <w:noProof/>
+            <w:webHidden/>
+          </w:rPr>
+          <w:tab/>
+        </w:r>
+        <w:r>
+          <w:rPr>
+            <w:noProof/>
+            <w:webHidden/>
+          </w:rPr>
+          <w:fldChar w:fldCharType="begin"/>
+        </w:r>
+        <w:r>
+          <w:rPr>
+            <w:noProof/>
+            <w:webHidden/>
+          </w:rPr>
+          <w:instrText xml:space="preserve"> PAGEREF _Toc153170498 \h </w:instrText>
+        </w:r>
+        <w:r>
+          <w:rPr>
+            <w:noProof/>
+            <w:webHidden/>
+          </w:rPr>
+        </w:r>
+        <w:r>
+          <w:rPr>
+            <w:noProof/>
+            <w:webHidden/>
+          </w:rPr>
+          <w:fldChar w:fldCharType="separate"/>
+        </w:r>
+        <w:r>
+          <w:rPr>
+            <w:noProof/>
+            <w:webHidden/>
+          </w:rPr>
+          <w:t>17</w:t>
+        </w:r>
+        <w:r>
+          <w:rPr>
+            <w:noProof/>
+            <w:webHidden/>
+          </w:rPr>
+          <w:fldChar w:fldCharType="end"/>
+        </w:r>
+      </w:hyperlink>
+    </w:p>
+    <w:p>
+      <w:pPr>
+        <w:pStyle w:val="TJ3"/>
+        <w:tabs>
+          <w:tab w:val="right" w:leader="dot" w:pos="8494"/>
+        </w:tabs>
+        <w:rPr>
+          <w:rFonts w:asciiTheme="minorHAnsi" w:eastAsiaTheme="minorEastAsia" w:hAnsiTheme="minorHAnsi" w:cstheme="minorBidi"/>
+          <w:noProof/>
+          <w:kern w:val="2"/>
+          <w:sz w:val="22"/>
+          <w:szCs w:val="22"/>
+          <w:lang w:eastAsia="hu-HU"/>
+          <w14:ligatures w14:val="standardContextual"/>
+        </w:rPr>
+      </w:pPr>
+      <w:hyperlink w:anchor="_Toc153170499" w:history="1">
+        <w:r>
+          <w:rPr>
+            <w:rStyle w:val="Hiperhivatkozs"/>
+            <w:noProof/>
+          </w:rPr>
           <w:t>3.2.4 Új címke létrehozása - felugró ablak</w:t>
         </w:r>
         <w:r>
@@ -1933,7 +2007,7 @@
             <w:noProof/>
             <w:webHidden/>
           </w:rPr>
-          <w:instrText xml:space="preserve"> PAGEREF _Toc152973103 \h </w:instrText>
+          <w:instrText xml:space="preserve"> PAGEREF _Toc153170499 \h </w:instrText>
         </w:r>
         <w:r>
           <w:rPr>
@@ -1953,7 +2027,81 @@
             <w:noProof/>
             <w:webHidden/>
           </w:rPr>
-          <w:t>16</w:t>
+          <w:t>17</w:t>
+        </w:r>
+        <w:r>
+          <w:rPr>
+            <w:noProof/>
+            <w:webHidden/>
+          </w:rPr>
+          <w:fldChar w:fldCharType="end"/>
+        </w:r>
+      </w:hyperlink>
+    </w:p>
+    <w:p>
+      <w:pPr>
+        <w:pStyle w:val="TJ3"/>
+        <w:tabs>
+          <w:tab w:val="right" w:leader="dot" w:pos="8494"/>
+        </w:tabs>
+        <w:rPr>
+          <w:rFonts w:asciiTheme="minorHAnsi" w:eastAsiaTheme="minorEastAsia" w:hAnsiTheme="minorHAnsi" w:cstheme="minorBidi"/>
+          <w:noProof/>
+          <w:kern w:val="2"/>
+          <w:sz w:val="22"/>
+          <w:szCs w:val="22"/>
+          <w:lang w:eastAsia="hu-HU"/>
+          <w14:ligatures w14:val="standardContextual"/>
+        </w:rPr>
+      </w:pPr>
+      <w:hyperlink w:anchor="_Toc153170500" w:history="1">
+        <w:r>
+          <w:rPr>
+            <w:rStyle w:val="Hiperhivatkozs"/>
+            <w:noProof/>
+          </w:rPr>
+          <w:t>3.2.5 Lekérdezés összeállító menü</w:t>
+        </w:r>
+        <w:r>
+          <w:rPr>
+            <w:noProof/>
+            <w:webHidden/>
+          </w:rPr>
+          <w:tab/>
+        </w:r>
+        <w:r>
+          <w:rPr>
+            <w:noProof/>
+            <w:webHidden/>
+          </w:rPr>
+          <w:fldChar w:fldCharType="begin"/>
+        </w:r>
+        <w:r>
+          <w:rPr>
+            <w:noProof/>
+            <w:webHidden/>
+          </w:rPr>
+          <w:instrText xml:space="preserve"> PAGEREF _Toc153170500 \h </w:instrText>
+        </w:r>
+        <w:r>
+          <w:rPr>
+            <w:noProof/>
+            <w:webHidden/>
+          </w:rPr>
+        </w:r>
+        <w:r>
+          <w:rPr>
+            <w:noProof/>
+            <w:webHidden/>
+          </w:rPr>
+          <w:fldChar w:fldCharType="separate"/>
+        </w:r>
+        <w:r>
+          <w:rPr>
+            <w:noProof/>
+            <w:webHidden/>
+          </w:rPr>
+          <w:t>18</w:t>
         </w:r>
         <w:r>
           <w:rPr>
@@ -1978,13 +2126,13 @@
           <w14:ligatures w14:val="standardContextual"/>
         </w:rPr>
       </w:pPr>
-      <w:hyperlink w:anchor="_Toc152973104" w:history="1">
+      <w:hyperlink w:anchor="_Toc153170501" w:history="1">
         <w:r>
           <w:rPr>
             <w:rStyle w:val="Hiperhivatkozs"/>
             <w:noProof/>
           </w:rPr>
-          <w:t>4 Hivatkozások</w:t>
+          <w:t>4 Összegzés</w:t>
         </w:r>
         <w:r>
           <w:rPr>
@@ -2005,7 +2153,7 @@
             <w:noProof/>
             <w:webHidden/>
           </w:rPr>
-          <w:instrText xml:space="preserve"> PAGEREF _Toc152973104 \h </w:instrText>
+          <w:instrText xml:space="preserve"> PAGEREF _Toc153170501 \h </w:instrText>
         </w:r>
         <w:r>
           <w:rPr>
@@ -2025,7 +2173,79 @@
             <w:noProof/>
             <w:webHidden/>
           </w:rPr>
-          <w:t>17</w:t>
+          <w:t>19</w:t>
+        </w:r>
+        <w:r>
+          <w:rPr>
+            <w:noProof/>
+            <w:webHidden/>
+          </w:rPr>
+          <w:fldChar w:fldCharType="end"/>
+        </w:r>
+      </w:hyperlink>
+    </w:p>
+    <w:p>
+      <w:pPr>
+        <w:pStyle w:val="TJ1"/>
+        <w:rPr>
+          <w:rFonts w:asciiTheme="minorHAnsi" w:eastAsiaTheme="minorEastAsia" w:hAnsiTheme="minorHAnsi" w:cstheme="minorBidi"/>
+          <w:b w:val="0"/>
+          <w:noProof/>
+          <w:kern w:val="2"/>
+          <w:sz w:val="22"/>
+          <w:szCs w:val="22"/>
+          <w:lang w:eastAsia="hu-HU"/>
+          <w14:ligatures w14:val="standardContextual"/>
+        </w:rPr>
+      </w:pPr>
+      <w:hyperlink w:anchor="_Toc153170502" w:history="1">
+        <w:r>
+          <w:rPr>
+            <w:rStyle w:val="Hiperhivatkozs"/>
+            <w:noProof/>
+          </w:rPr>
+          <w:t>5 Hivatkozások</w:t>
+        </w:r>
+        <w:r>
+          <w:rPr>
+            <w:noProof/>
+            <w:webHidden/>
+          </w:rPr>
+          <w:tab/>
+        </w:r>
+        <w:r>
+          <w:rPr>
+            <w:noProof/>
+            <w:webHidden/>
+          </w:rPr>
+          <w:fldChar w:fldCharType="begin"/>
+        </w:r>
+        <w:r>
+          <w:rPr>
+            <w:noProof/>
+            <w:webHidden/>
+          </w:rPr>
+          <w:instrText xml:space="preserve"> PAGEREF _Toc153170502 \h </w:instrText>
+        </w:r>
+        <w:r>
+          <w:rPr>
+            <w:noProof/>
+            <w:webHidden/>
+          </w:rPr>
+        </w:r>
+        <w:r>
+          <w:rPr>
+            <w:noProof/>
+            <w:webHidden/>
+          </w:rPr>
+          <w:fldChar w:fldCharType="separate"/>
+        </w:r>
+        <w:r>
+          <w:rPr>
+            <w:noProof/>
+            <w:webHidden/>
+          </w:rPr>
+          <w:t>20</w:t>
         </w:r>
         <w:r>
           <w:rPr>
@@ -2067,7 +2287,7 @@
       <w:pPr>
         <w:pStyle w:val="Fejezetcimszmozsnlkl"/>
       </w:pPr>
-      <w:bookmarkStart w:id="0" w:name="_Toc152973081"/>
+      <w:bookmarkStart w:id="0" w:name="_Toc153170476"/>
       <w:r>
         <w:lastRenderedPageBreak/>
         <w:t>Összefoglaló</w:t>
@@ -2112,7 +2332,7 @@
         <w:pStyle w:val="Cmsor1"/>
       </w:pPr>
       <w:bookmarkStart w:id="1" w:name="_Toc332797397"/>
-      <w:bookmarkStart w:id="2" w:name="_Toc152973082"/>
+      <w:bookmarkStart w:id="2" w:name="_Toc153170477"/>
       <w:r>
         <w:lastRenderedPageBreak/>
         <w:t>B</w:t>
@@ -2226,7 +2446,15 @@
     </w:p>
     <w:p>
       <w:r>
-        <w:t xml:space="preserve">A projektem célja, hogy írjak egy programot, amivel lehetőség nyílik megvizsgálni saját kezűleg azt, hogy csak múltbéli adatok alapján befektetni nem ad biztos(abb), jövedelmező alapot. Ehhez több száz </w:t>
+        <w:t>A projektem célja, hogy írjak egy programot, amivel lehetőség nyílik megvizsgálni saját kezűleg azt, hogy csak múltbéli adatok alapján befektetni nem ad biztos(</w:t>
+      </w:r>
+      <w:proofErr w:type="spellStart"/>
+      <w:r>
+        <w:t>abb</w:t>
+      </w:r>
+      <w:proofErr w:type="spellEnd"/>
+      <w:r>
+        <w:t xml:space="preserve">), jövedelmező alapot. Ehhez több száz </w:t>
       </w:r>
       <w:r>
         <w:t>részvényt kellene több szempontból a programmal megvizsgálni</w:t>
@@ -2245,7 +2473,7 @@
       <w:pPr>
         <w:pStyle w:val="Cmsor2"/>
       </w:pPr>
-      <w:bookmarkStart w:id="3" w:name="_Toc152973083"/>
+      <w:bookmarkStart w:id="3" w:name="_Toc153170478"/>
       <w:r>
         <w:lastRenderedPageBreak/>
         <w:t>Program fő feladata</w:t>
@@ -2272,7 +2500,15 @@
     </w:p>
     <w:p>
       <w:r>
-        <w:t xml:space="preserve">A több száz részvény akár húsz évre visszamenő percbontásban vett értéke sok adatot jelent, legalábbis ennyi adatot eltárolni memóriában egy személyi számítógép esetében ritka, a háztartásokban használt gépeken gyakran nem lehetséges. Jelenleg a letöltött adatok (nem tömörítve) több, mint 60 GiB-et foglalnak. Ennyi adatot a memóriába betölteni egyszerre nem tudok, így más megoldást kerestem az adatok feldolgozására. </w:t>
+        <w:t xml:space="preserve">A több száz részvény akár húsz évre visszamenő percbontásban vett értéke sok adatot jelent, legalábbis ennyi adatot eltárolni memóriában egy személyi számítógép esetében ritka, a háztartásokban használt gépeken gyakran nem lehetséges. Jelenleg a letöltött adatok (nem tömörítve) több, mint 60 </w:t>
+      </w:r>
+      <w:proofErr w:type="spellStart"/>
+      <w:r>
+        <w:t>GiB-et</w:t>
+      </w:r>
+      <w:proofErr w:type="spellEnd"/>
+      <w:r>
+        <w:t xml:space="preserve"> foglalnak. Ennyi adatot a memóriába betölteni egyszerre nem tudok, így más megoldást kerestem az adatok feldolgozására. </w:t>
       </w:r>
     </w:p>
     <w:p>
@@ -2293,14 +2529,30 @@
     <w:p>
       <w:r>
         <w:lastRenderedPageBreak/>
-        <w:t>Már van adat, csak a lekérdezéshez a címkék hiányoznak. Ehhez paraméterezhető címkék kellenek és a részvények programon belüli képe. A részvények értékének alakulását megjeleníteni lehetővé teszi a szabad szemmel történő elemzést és a címkék létrehozásánál közvetlenül ott lehet a létrehozás során a minta, ami alapján a címke paraméterezve lesz.</w:t>
+        <w:t xml:space="preserve">Már van adat, csak a lekérdezéshez a címkék hiányoznak. Ehhez </w:t>
+      </w:r>
+      <w:proofErr w:type="spellStart"/>
+      <w:r>
+        <w:t>paraméterezhető</w:t>
+      </w:r>
+      <w:proofErr w:type="spellEnd"/>
+      <w:r>
+        <w:t xml:space="preserve"> címkék kellenek és a részvények programon belüli képe. A részvények értékének alakulását megjeleníteni lehetővé teszi a szabad szemmel történő elemzést és a címkék létrehozásánál közvetlenül ott lehet a létrehozás során a minta, ami alapján a címke </w:t>
+      </w:r>
+      <w:proofErr w:type="spellStart"/>
+      <w:r>
+        <w:t>paraméterezve</w:t>
+      </w:r>
+      <w:proofErr w:type="spellEnd"/>
+      <w:r>
+        <w:t xml:space="preserve"> lesz.</w:t>
       </w:r>
     </w:p>
     <w:p>
       <w:pPr>
         <w:pStyle w:val="Cmsor2"/>
       </w:pPr>
-      <w:bookmarkStart w:id="4" w:name="_Toc152973084"/>
+      <w:bookmarkStart w:id="4" w:name="_Toc153170479"/>
       <w:r>
         <w:t>Grafik</w:t>
       </w:r>
@@ -2323,7 +2575,15 @@
         <w:t xml:space="preserve">  </w:t>
       </w:r>
       <w:r>
-        <w:t>A programomat C++ -ban írom, a Windows Froms .NET-es megoldást így nem használom. Azaz a menürendszert és a részvények görbéjét</w:t>
+        <w:t xml:space="preserve">A programomat C++ -ban írom, a Windows </w:t>
+      </w:r>
+      <w:proofErr w:type="spellStart"/>
+      <w:r>
+        <w:t>Froms</w:t>
+      </w:r>
+      <w:proofErr w:type="spellEnd"/>
+      <w:r>
+        <w:t xml:space="preserve"> .NET-es megoldást így nem használom. Azaz a menürendszert és a részvények görbéjét</w:t>
       </w:r>
       <w:r>
         <w:t xml:space="preserve"> kirajzolni</w:t>
@@ -2390,7 +2650,7 @@
       <w:pPr>
         <w:pStyle w:val="Cmsor1"/>
       </w:pPr>
-      <w:bookmarkStart w:id="5" w:name="_Toc152973085"/>
+      <w:bookmarkStart w:id="5" w:name="_Toc153170480"/>
       <w:r>
         <w:lastRenderedPageBreak/>
         <w:t>Adatok begyűjtése</w:t>
@@ -2404,7 +2664,7 @@
       <w:pPr>
         <w:pStyle w:val="Cmsor2"/>
       </w:pPr>
-      <w:bookmarkStart w:id="6" w:name="_Toc152973086"/>
+      <w:bookmarkStart w:id="6" w:name="_Toc153170481"/>
       <w:r>
         <w:t>Adatok letöltése</w:t>
       </w:r>
@@ -2434,7 +2694,15 @@
         <w:t xml:space="preserve"> </w:t>
       </w:r>
       <w:r>
-        <w:t>A hívásokat két paraméterrel kellett ellátnom, a letöltendő részvény rövidítésével és a kívánt év és adott hónapjával. A hívás konstans paramétere a perc bontású adatok kérése, és az adatok .csv fájlba és vesszővel elválasztott formába való letöltése volt. A részvény lista megléte esetén az adatok letöltésénél egy adott részvény csoport minden adatát letölti. Ez részvényenként a negyedéves jelentéseit, és havi tagolásban a perc bontású értékét jelenti.</w:t>
+        <w:t>A hívásokat két paraméterrel kellett ellátnom, a letöltendő részvény rövidítésével és a kívánt év és adott hónapjával. A hívás konstans paramétere a perc bontású adatok kérése, és az adatok .</w:t>
+      </w:r>
+      <w:proofErr w:type="spellStart"/>
+      <w:r>
+        <w:t>csv</w:t>
+      </w:r>
+      <w:proofErr w:type="spellEnd"/>
+      <w:r>
+        <w:t xml:space="preserve"> fájlba és vesszővel elválasztott formába való letöltése volt. A részvény lista megléte esetén az adatok letöltésénél egy adott részvény csoport minden adatát letölti. Ez részvényenként a negyedéves jelentéseit, és havi tagolásban a perc bontású értékét jelenti.</w:t>
       </w:r>
       <w:r>
         <w:t xml:space="preserve"> </w:t>
@@ -2442,10 +2710,26 @@
     </w:p>
     <w:p>
       <w:r>
-        <w:t>Az adatszolgáltatónak van ingyenes verziója, így tudtam előre tesztelni, hogy milyen hibák léphetnek fel letöltés során. Felléphet hívás korlát hiba, hogy nincs több letöltési lehetőségem az adott percben, vagy napon, mert egy nap csak 100, egy percben csak 5 alkalommal tölthetek le adatokat</w:t>
-      </w:r>
-      <w:r>
-        <w:t xml:space="preserve"> (fizetős verzióval csak a percenkénti letöltésre van korlát, és abból adódó egész napra vett korlát)</w:t>
+        <w:t xml:space="preserve">Az adatszolgáltatónak van ingyenes verziója, így tudtam előre tesztelni, hogy milyen hibák léphetnek fel letöltés során. Felléphet hívás korlát hiba, hogy nincs több letöltési lehetőségem az adott percben, vagy napon, mert egy nap csak 100, egy percben csak 5 alkalommal </w:t>
+      </w:r>
+      <w:proofErr w:type="spellStart"/>
+      <w:r>
+        <w:t>tölthetek</w:t>
+      </w:r>
+      <w:proofErr w:type="spellEnd"/>
+      <w:r>
+        <w:t xml:space="preserve"> le adatokat</w:t>
+      </w:r>
+      <w:r>
+        <w:t xml:space="preserve"> (fizetős verzióval csak a </w:t>
+      </w:r>
+      <w:proofErr w:type="spellStart"/>
+      <w:r>
+        <w:t>percenkénti</w:t>
+      </w:r>
+      <w:proofErr w:type="spellEnd"/>
+      <w:r>
+        <w:t xml:space="preserve"> letöltésre van korlát, és abból adódó egész napra vett korlát)</w:t>
       </w:r>
       <w:r>
         <w:t>.</w:t>
@@ -2476,14 +2760,22 @@
     </w:p>
     <w:p>
       <w:r>
-        <w:t>Ennek okán nem tudtam a havi részletekben letölthető adatokat az alapján letölteni, hogy melyik nap az első, és azon nap hónapjától kezdve töltöm le az adatokat, hanem végig próbálja a program letölteni a részvények adatát 2000 januártól. Gyakran a cégeknek nincs ilyen távra visszamenő tőzsdei múltja, így innen következett egy másik hiba, hogy a részvény létezik, van negyedéves jelentése, de nem lehet tudni, hogy melyik hónapokról van letölthető adat. Külön nem lehet lekérdezni ezt a szolgáltatótól, így csak végig próbálni lehetséges. A legrégebbi hónaptól nem szükséges, hogy folyton legyen adat, így a hónapok listája sem folytonos. A havi részletekben letöltött adatokat egy-egy fájlban tárolom el a részvény mappáján belül egy mappában.</w:t>
+        <w:t xml:space="preserve">Ennek okán nem tudtam a havi részletekben letölthető adatokat az alapján letölteni, hogy melyik nap az első, és azon nap hónapjától kezdve töltöm le az adatokat, hanem végig próbálja a program letölteni a részvények adatát 2000 januártól. Gyakran a cégeknek nincs ilyen távra visszamenő tőzsdei múltja, így innen következett egy másik hiba, hogy a részvény létezik, van negyedéves jelentése, de nem lehet tudni, hogy melyik hónapokról van letölthető adat. Külön nem lehet lekérdezni ezt a szolgáltatótól, így csak végig próbálni lehetséges. A </w:t>
+      </w:r>
+      <w:proofErr w:type="spellStart"/>
+      <w:r>
+        <w:t>legrégebbi</w:t>
+      </w:r>
+      <w:proofErr w:type="spellEnd"/>
+      <w:r>
+        <w:t xml:space="preserve"> hónaptól nem szükséges, hogy folyton legyen adat, így a hónapok listája sem folytonos. A havi részletekben letöltött adatokat egy-egy fájlban tárolom el a részvény mappáján belül egy mappában.</w:t>
       </w:r>
     </w:p>
     <w:p>
       <w:pPr>
         <w:pStyle w:val="Cmsor2"/>
       </w:pPr>
-      <w:bookmarkStart w:id="7" w:name="_Toc152973087"/>
+      <w:bookmarkStart w:id="7" w:name="_Toc153170482"/>
       <w:r>
         <w:t>Adatok feldolgozása</w:t>
       </w:r>
@@ -2494,7 +2786,47 @@
         <w:t>Ha nincs felmerülő hiba, akkor a letöltött adatot eltárolása előtt még fel kell dolgozni.</w:t>
       </w:r>
       <w:r>
-        <w:t xml:space="preserve"> Az adatokat vessző mentesítem és a hiányzó vagy hibás adatokat kipótolom, kijavítom. A hibás az adat, például egyetlen érték kiugróan magas, vagy 0 vagy hiányzik, akkor a legutolsó ismert értékkel felülírom, kipótolom. Ekkor az adatok beolvasásánál már nem kell figyelni esetleges hibákra, hanem elég csak minél hatékonyabban beolvasni őket. Minden nap 390 percen keresztül van nyitva a tőzsde, kivéve hétvégéken és ünnepnapokon. Amikor a tőzsdéről beszélek, akkor az amerikairól beszélek, a NASDAQ-ról vagy az NYSE-ről. A nyitvatartás magyar idő szerint nagyban változik, nyári és téli időszámítás miatt, de a letöltött adatok esetében szerencsére nem. Mindig 9 óra 30 perctől van nyitva a tőzsde, és 16 órakor zár. Emiatt az időt átalakítanom nem kellet, viszont a </w:t>
+        <w:t xml:space="preserve"> Az adatokat vessző mentesítem és a hiányzó vagy hibás adatokat </w:t>
+      </w:r>
+      <w:proofErr w:type="spellStart"/>
+      <w:r>
+        <w:t>kipótolom</w:t>
+      </w:r>
+      <w:proofErr w:type="spellEnd"/>
+      <w:r>
+        <w:t xml:space="preserve">, kijavítom. A hibás az adat, például egyetlen érték kiugróan magas, vagy 0 vagy hiányzik, akkor a legutolsó ismert értékkel felülírom, </w:t>
+      </w:r>
+      <w:proofErr w:type="spellStart"/>
+      <w:r>
+        <w:t>kipótolom</w:t>
+      </w:r>
+      <w:proofErr w:type="spellEnd"/>
+      <w:r>
+        <w:t>. Ekkor az adatok beolvasásánál már nem kell figyelni esetleges hibákra, hanem elég csak minél hatékonyabban beolvasni őket. Minden nap 390 percen keresztül van nyitva a tőzsde, kivéve hétvégéken és ünnepnapokon. Amikor a tőzsdéről beszélek, akkor az amerikairól beszélek, a NASDAQ-</w:t>
+      </w:r>
+      <w:proofErr w:type="spellStart"/>
+      <w:r>
+        <w:t>ról</w:t>
+      </w:r>
+      <w:proofErr w:type="spellEnd"/>
+      <w:r>
+        <w:t xml:space="preserve"> vagy az NYSE-</w:t>
+      </w:r>
+      <w:proofErr w:type="spellStart"/>
+      <w:r>
+        <w:t>ről</w:t>
+      </w:r>
+      <w:proofErr w:type="spellEnd"/>
+      <w:r>
+        <w:t xml:space="preserve">. A </w:t>
+      </w:r>
+      <w:proofErr w:type="spellStart"/>
+      <w:r>
+        <w:t>nyitvatartás</w:t>
+      </w:r>
+      <w:proofErr w:type="spellEnd"/>
+      <w:r>
+        <w:t xml:space="preserve"> magyar idő szerint nagyban változik, nyári és téli időszámítás miatt, de a letöltött adatok esetében szerencsére nem. Mindig 9 óra 30 perctől van nyitva a tőzsde, és 16 órakor zár. Emiatt az időt átalakítanom nem kellet, viszont a </w:t>
       </w:r>
       <w:r>
         <w:lastRenderedPageBreak/>
@@ -2510,7 +2842,7 @@
       <w:pPr>
         <w:pStyle w:val="Cmsor2"/>
       </w:pPr>
-      <w:bookmarkStart w:id="8" w:name="_Toc152973088"/>
+      <w:bookmarkStart w:id="8" w:name="_Toc153170483"/>
       <w:r>
         <w:t>Adatok kezelése</w:t>
       </w:r>
@@ -2531,7 +2863,15 @@
     </w:p>
     <w:p>
       <w:r>
-        <w:t xml:space="preserve">Egy kis javítást ejtettem, ezzel a letöltést azzal egészítettem ki, hogy az eddig letöltött hónapok / megpróbált hónapok arányát is számontartom. Így </w:t>
+        <w:t xml:space="preserve">Egy kis javítást ejtettem, ezzel a letöltést azzal egészítettem ki, hogy az eddig letöltött hónapok / megpróbált hónapok arányát is </w:t>
+      </w:r>
+      <w:proofErr w:type="spellStart"/>
+      <w:r>
+        <w:t>számontartom</w:t>
+      </w:r>
+      <w:proofErr w:type="spellEnd"/>
+      <w:r>
+        <w:t xml:space="preserve">. Így </w:t>
       </w:r>
       <w:r>
         <w:t xml:space="preserve">a hátramaradó </w:t>
@@ -2545,7 +2885,7 @@
       <w:pPr>
         <w:pStyle w:val="Cmsor2"/>
       </w:pPr>
-      <w:bookmarkStart w:id="9" w:name="_Toc152973089"/>
+      <w:bookmarkStart w:id="9" w:name="_Toc153170484"/>
       <w:r>
         <w:t>Adatok beolvasása</w:t>
       </w:r>
@@ -2553,7 +2893,41 @@
     </w:p>
     <w:p>
       <w:r>
-        <w:t>Az adatok beolvasása kritikus ekkora méretű adatnál. A háttértártól függően különböző megoldásaim különböző gyorsasággal adták vissza a adatokat és tudtam betölteni a memóriába. Először is az adatokat lehet a memóriába egyszerre betölteni, a „memory mapping”-et használva</w:t>
+        <w:t xml:space="preserve">Az adatok beolvasása kritikus ekkora méretű adatnál. A háttértártól függően különböző megoldásaim különböző gyorsasággal adták vissza </w:t>
+      </w:r>
+      <w:proofErr w:type="gramStart"/>
+      <w:r>
+        <w:t>a</w:t>
+      </w:r>
+      <w:proofErr w:type="gramEnd"/>
+      <w:r>
+        <w:t xml:space="preserve"> adatokat és tudtam betölteni a memóriába. Először is az adatokat lehet a memóriába egyszerre betölteni, a „</w:t>
+      </w:r>
+      <w:proofErr w:type="spellStart"/>
+      <w:r>
+        <w:t>memory</w:t>
+      </w:r>
+      <w:proofErr w:type="spellEnd"/>
+      <w:r>
+        <w:t xml:space="preserve"> </w:t>
+      </w:r>
+      <w:proofErr w:type="spellStart"/>
+      <w:proofErr w:type="gramStart"/>
+      <w:r>
+        <w:t>mapping</w:t>
+      </w:r>
+      <w:proofErr w:type="spellEnd"/>
+      <w:r>
+        <w:t>”-</w:t>
+      </w:r>
+      <w:proofErr w:type="spellStart"/>
+      <w:proofErr w:type="gramEnd"/>
+      <w:r>
+        <w:t>et</w:t>
+      </w:r>
+      <w:proofErr w:type="spellEnd"/>
+      <w:r>
+        <w:t xml:space="preserve"> használva</w:t>
       </w:r>
       <w:r>
         <w:t>. Ekkor a fájlokat nem olvassa be soronként, még ha a felhasználó úgy is kívánja beolvasni a fájlokat, helyette a memóriába a háttértárról minden adatot előre betölt és a memóriából majd beolvassa az adatokat rendezett formába tároláshoz. Ezt lehetett több szálon is megvalósítani például egyszerre több részvényt párhuzamosan beolvasni ilyen módon. A háttértárak, amiken vizsgáltam a megoldásokat, viszont teljesen különböző módon reagáltak. A párhuzamosítás egyiken gyorsított, míg egy másikon csak és drasztikusan lassított. A memóriába előre betöltés</w:t>
@@ -2633,22 +3007,46 @@
     </w:p>
     <w:p>
       <w:r>
-        <w:t>Leglassabb háttértáron, amit találtam, egy memóriával alig rendelkező merevlemezről a beolvasás 4 M</w:t>
+        <w:t xml:space="preserve">Leglassabb háttértáron, amit találtam, egy memóriával alig rendelkező merevlemezről a beolvasás 4 </w:t>
+      </w:r>
+      <w:proofErr w:type="spellStart"/>
+      <w:r>
+        <w:t>M</w:t>
       </w:r>
       <w:r>
         <w:t>i</w:t>
       </w:r>
       <w:r>
-        <w:t>B/másodperc sebességgel történik, azaz egy részvényt lehet, hogy akár 50 másodpercig is tölt. A leggyorsabb esetében ez 150+ M</w:t>
+        <w:t>B</w:t>
+      </w:r>
+      <w:proofErr w:type="spellEnd"/>
+      <w:r>
+        <w:t xml:space="preserve">/másodperc sebességgel történik, azaz egy részvényt lehet, hogy akár 50 másodpercig is tölt. A leggyorsabb esetében ez 150+ </w:t>
+      </w:r>
+      <w:proofErr w:type="spellStart"/>
+      <w:r>
+        <w:t>M</w:t>
       </w:r>
       <w:r>
         <w:t>i</w:t>
       </w:r>
       <w:r>
-        <w:t>B / másodperc lett, amivel a beolvasása egy részvénynek átlagosan fél másodpercre szorítottam vissza</w:t>
-      </w:r>
-      <w:r>
-        <w:t xml:space="preserve"> ezzel a jelenlegi 800+ letöltött részvény 65+ GiB mennyiségű adatát 7 és fél perc alatt mind beolvassa</w:t>
+        <w:t>B</w:t>
+      </w:r>
+      <w:proofErr w:type="spellEnd"/>
+      <w:r>
+        <w:t xml:space="preserve"> / másodperc lett, amivel a beolvasása egy részvénynek átlagosan fél másodpercre szorítottam vissza</w:t>
+      </w:r>
+      <w:r>
+        <w:t xml:space="preserve"> ezzel a jelenlegi 800+ letöltött részvény 65+ </w:t>
+      </w:r>
+      <w:proofErr w:type="spellStart"/>
+      <w:r>
+        <w:t>GiB</w:t>
+      </w:r>
+      <w:proofErr w:type="spellEnd"/>
+      <w:r>
+        <w:t xml:space="preserve"> mennyiségű adatát 7 és fél perc alatt mind beolvassa</w:t>
       </w:r>
       <w:r>
         <w:t>.</w:t>
@@ -2673,7 +3071,7 @@
       <w:pPr>
         <w:pStyle w:val="Cmsor2"/>
       </w:pPr>
-      <w:bookmarkStart w:id="10" w:name="_Toc152973090"/>
+      <w:bookmarkStart w:id="10" w:name="_Toc153170485"/>
       <w:r>
         <w:lastRenderedPageBreak/>
         <w:t>Adatszerkezet</w:t>
@@ -2685,16 +3083,48 @@
         <w:t>A részvények nevét</w:t>
       </w:r>
       <w:r>
-        <w:t xml:space="preserve"> egy string-ben,</w:t>
-      </w:r>
-      <w:r>
-        <w:t xml:space="preserve"> a napjait és a negyedéveit külön egy-egy set-ben</w:t>
+        <w:t xml:space="preserve"> egy </w:t>
+      </w:r>
+      <w:proofErr w:type="spellStart"/>
+      <w:r>
+        <w:t>string</w:t>
+      </w:r>
+      <w:proofErr w:type="spellEnd"/>
+      <w:r>
+        <w:t>-ben,</w:t>
+      </w:r>
+      <w:r>
+        <w:t xml:space="preserve"> a napjait és a negyedéveit külön egy-egy </w:t>
+      </w:r>
+      <w:proofErr w:type="spellStart"/>
+      <w:r>
+        <w:t>set</w:t>
+      </w:r>
+      <w:proofErr w:type="spellEnd"/>
+      <w:r>
+        <w:t>-ben</w:t>
       </w:r>
       <w:r>
         <w:t xml:space="preserve"> eltárolja</w:t>
       </w:r>
       <w:r>
-        <w:t xml:space="preserve">. Set felépítése elhanyagolható a fájlból beolvasáshoz képest, ugyanis csak 5800 elem lehet jelenleg egy set-ben. </w:t>
+        <w:t xml:space="preserve">. </w:t>
+      </w:r>
+      <w:proofErr w:type="spellStart"/>
+      <w:r>
+        <w:t>Set</w:t>
+      </w:r>
+      <w:proofErr w:type="spellEnd"/>
+      <w:r>
+        <w:t xml:space="preserve"> felépítése elhanyagolható a fájlból beolvasáshoz képest, ugyanis csak 5800 elem lehet jelenleg egy </w:t>
+      </w:r>
+      <w:proofErr w:type="spellStart"/>
+      <w:r>
+        <w:t>set</w:t>
+      </w:r>
+      <w:proofErr w:type="spellEnd"/>
+      <w:r>
+        <w:t xml:space="preserve">-ben. </w:t>
       </w:r>
     </w:p>
     <w:p>
@@ -2711,7 +3141,15 @@
         <w:t>napot,</w:t>
       </w:r>
       <w:r>
-        <w:t xml:space="preserve"> ami az azonosítójaként szolgál a set-ben</w:t>
+        <w:t xml:space="preserve"> ami az azonosítójaként szolgál a </w:t>
+      </w:r>
+      <w:proofErr w:type="spellStart"/>
+      <w:r>
+        <w:t>set</w:t>
+      </w:r>
+      <w:proofErr w:type="spellEnd"/>
+      <w:r>
+        <w:t>-ben</w:t>
       </w:r>
       <w:r>
         <w:t>, eltárol</w:t>
@@ -2720,7 +3158,15 @@
         <w:t>ja</w:t>
       </w:r>
       <w:r>
-        <w:t xml:space="preserve"> hozzá, hogy az a hét melyik napja illetve az azt követő és az azt megelőző nap dátumát</w:t>
+        <w:t xml:space="preserve"> hozzá, hogy az a hét melyik </w:t>
+      </w:r>
+      <w:proofErr w:type="gramStart"/>
+      <w:r>
+        <w:t>napja</w:t>
+      </w:r>
+      <w:proofErr w:type="gramEnd"/>
+      <w:r>
+        <w:t xml:space="preserve"> illetve az azt követő és az azt megelőző nap dátumát</w:t>
       </w:r>
       <w:r>
         <w:t>, a napi minimum, maximum és nyitó</w:t>
@@ -2729,17 +3175,38 @@
         <w:t>, illetve</w:t>
       </w:r>
       <w:r>
-        <w:t xml:space="preserve"> záró értékét, továbbá a percenkénti adatokat egy vektorban</w:t>
+        <w:t xml:space="preserve"> záró értékét, továbbá a </w:t>
+      </w:r>
+      <w:proofErr w:type="spellStart"/>
+      <w:r>
+        <w:t>percenkénti</w:t>
+      </w:r>
+      <w:proofErr w:type="spellEnd"/>
+      <w:r>
+        <w:t xml:space="preserve"> adatokat egy vektorban</w:t>
       </w:r>
       <w:r>
         <w:t>. A vektorban</w:t>
       </w:r>
       <w:r>
-        <w:t xml:space="preserve"> már indexszel kereshető az adott nap adott perce, így nem kell set. A dátumhoz azért szükséges</w:t>
-      </w:r>
-      <w:r>
-        <w:t xml:space="preserve"> viszont a set</w:t>
-      </w:r>
+        <w:t xml:space="preserve"> már indexszel kereshető az adott nap adott perce, így nem kell </w:t>
+      </w:r>
+      <w:proofErr w:type="spellStart"/>
+      <w:r>
+        <w:t>set</w:t>
+      </w:r>
+      <w:proofErr w:type="spellEnd"/>
+      <w:r>
+        <w:t>. A dátumhoz azért szükséges</w:t>
+      </w:r>
+      <w:r>
+        <w:t xml:space="preserve"> viszont a </w:t>
+      </w:r>
+      <w:proofErr w:type="spellStart"/>
+      <w:r>
+        <w:t>set</w:t>
+      </w:r>
+      <w:proofErr w:type="spellEnd"/>
       <w:r>
         <w:t xml:space="preserve">, mert nem elegendő eldönteni, hogy hányadik napról van szó például 2000. 01. 01-től, hanem az ünnepnapokat is számításba kell venni, </w:t>
       </w:r>
@@ -2753,7 +3220,15 @@
         <w:t>,</w:t>
       </w:r>
       <w:r>
-        <w:t xml:space="preserve"> mint a millennium kezdete. A percenkénti adatoknál eltárol</w:t>
+        <w:t xml:space="preserve"> mint a millennium kezdete. A </w:t>
+      </w:r>
+      <w:proofErr w:type="spellStart"/>
+      <w:r>
+        <w:t>percenkénti</w:t>
+      </w:r>
+      <w:proofErr w:type="spellEnd"/>
+      <w:r>
+        <w:t xml:space="preserve"> adatoknál eltárol</w:t>
       </w:r>
       <w:r>
         <w:t>ja</w:t>
@@ -2787,8 +3262,8 @@
       <w:pPr>
         <w:pStyle w:val="Cmsor1"/>
       </w:pPr>
-      <w:bookmarkStart w:id="11" w:name="_Toc152973091"/>
-      <w:bookmarkStart w:id="12" w:name="_Toc332797398"/>
+      <w:bookmarkStart w:id="11" w:name="_Toc332797398"/>
+      <w:bookmarkStart w:id="12" w:name="_Toc153170486"/>
       <w:r>
         <w:lastRenderedPageBreak/>
         <w:t xml:space="preserve">Menürendszer és </w:t>
@@ -2796,7 +3271,7 @@
       <w:r>
         <w:t>az interfész</w:t>
       </w:r>
-      <w:bookmarkEnd w:id="11"/>
+      <w:bookmarkEnd w:id="12"/>
     </w:p>
     <w:p>
       <w:r>
@@ -2806,7 +3281,15 @@
         <w:t>a program indításakor mind létrejönnek és a menükben végzett folyamatok eltárolásra kerülnek így, mikor elvált a felhasználó akár másik menüre is, hiszen a háttérben létezik még a másik menü.</w:t>
       </w:r>
       <w:r>
-        <w:t xml:space="preserve"> A menüket (MenuK) eltároló osztály a program indítása során létrehozza a menüket és a menük közti navigációhoz a menüknek paraméterben átadja azoknak a menüknek a referenciáját, amelyeket abból a menüből el lehet érni közvetlenül. A többi menübe navigálás esetén az aktuális menü pointerét kell csak átállítani a másik menüre így. A menük felépítése és bemenet feldolgozása menünkként egyedi, mert a benne szereplő elemeket nem minden esetben használhatóak ugyan </w:t>
+        <w:t xml:space="preserve"> A menüket (</w:t>
+      </w:r>
+      <w:proofErr w:type="spellStart"/>
+      <w:r>
+        <w:t>MenuK</w:t>
+      </w:r>
+      <w:proofErr w:type="spellEnd"/>
+      <w:r>
+        <w:t xml:space="preserve">) eltároló osztály a program indítása során létrehozza a menüket és a menük közti navigációhoz a menüknek paraméterben átadja azoknak a menüknek a referenciáját, amelyeket abból a menüből el lehet érni közvetlenül. A többi menübe navigálás esetén az aktuális menü pointerét kell csak átállítani a másik menüre így. A menük felépítése és bemenet feldolgozása menünkként egyedi, mert a benne szereplő elemeket nem minden esetben használhatóak ugyan </w:t>
       </w:r>
       <w:r>
         <w:t>úgy,</w:t>
@@ -2819,7 +3302,7 @@
       <w:pPr>
         <w:pStyle w:val="Cmsor2"/>
       </w:pPr>
-      <w:bookmarkStart w:id="13" w:name="_Toc152973092"/>
+      <w:bookmarkStart w:id="13" w:name="_Toc153170487"/>
       <w:r>
         <w:t>Interfész elemek</w:t>
       </w:r>
@@ -2873,7 +3356,7 @@
       <w:pPr>
         <w:pStyle w:val="Cmsor3"/>
       </w:pPr>
-      <w:bookmarkStart w:id="14" w:name="_Toc152973093"/>
+      <w:bookmarkStart w:id="14" w:name="_Toc153170488"/>
       <w:r>
         <w:t>Gomb</w:t>
       </w:r>
@@ -2905,7 +3388,7 @@
       <w:pPr>
         <w:pStyle w:val="Cmsor3"/>
       </w:pPr>
-      <w:bookmarkStart w:id="15" w:name="_Toc152973094"/>
+      <w:bookmarkStart w:id="15" w:name="_Toc153170489"/>
       <w:r>
         <w:t>Szöveg beviteli mező</w:t>
       </w:r>
@@ -2920,7 +3403,7 @@
       <w:pPr>
         <w:pStyle w:val="Cmsor3"/>
       </w:pPr>
-      <w:bookmarkStart w:id="16" w:name="_Toc152973095"/>
+      <w:bookmarkStart w:id="16" w:name="_Toc153170490"/>
       <w:r>
         <w:lastRenderedPageBreak/>
         <w:t>Görgethető list</w:t>
@@ -2938,14 +3421,22 @@
         <w:t>léptékét,</w:t>
       </w:r>
       <w:r>
-        <w:t xml:space="preserve"> amelyet a oldalsó csúszka színének elváltozása mutat.  </w:t>
+        <w:t xml:space="preserve"> amelyet </w:t>
+      </w:r>
+      <w:proofErr w:type="gramStart"/>
+      <w:r>
+        <w:t>a</w:t>
+      </w:r>
+      <w:proofErr w:type="gramEnd"/>
+      <w:r>
+        <w:t xml:space="preserve"> oldalsó csúszka színének elváltozása mutat.  </w:t>
       </w:r>
     </w:p>
     <w:p>
       <w:pPr>
         <w:pStyle w:val="Cmsor3"/>
       </w:pPr>
-      <w:bookmarkStart w:id="17" w:name="_Toc152973096"/>
+      <w:bookmarkStart w:id="17" w:name="_Toc153170491"/>
       <w:r>
         <w:t>Töltési csík</w:t>
       </w:r>
@@ -2963,9 +3454,11 @@
       <w:r>
         <w:t xml:space="preserve">ikkal, hogy kihagyott néhány lépés. A töltő csík </w:t>
       </w:r>
+      <w:proofErr w:type="spellStart"/>
       <w:r>
         <w:t>számontartja</w:t>
       </w:r>
+      <w:proofErr w:type="spellEnd"/>
       <w:r>
         <w:t xml:space="preserve"> az elvégzett lépéseket és az összes lépést. Ezen értékeket módosítja az előző három függvény. Az eltelt idő és az említett értékek alapján kiszámol egy várható befejezéshez szükséges időt.</w:t>
       </w:r>
@@ -2994,7 +3487,7 @@
       <w:pPr>
         <w:pStyle w:val="Cmsor3"/>
       </w:pPr>
-      <w:bookmarkStart w:id="18" w:name="_Toc152973097"/>
+      <w:bookmarkStart w:id="18" w:name="_Toc153170492"/>
       <w:r>
         <w:t>Részvény</w:t>
       </w:r>
@@ -3015,7 +3508,7 @@
       <w:pPr>
         <w:pStyle w:val="Cmsor3"/>
       </w:pPr>
-      <w:bookmarkStart w:id="19" w:name="_Toc152973098"/>
+      <w:bookmarkStart w:id="19" w:name="_Toc153170493"/>
       <w:r>
         <w:lastRenderedPageBreak/>
         <w:t>Új címke létrehozása</w:t>
@@ -3037,9 +3530,11 @@
       <w:pPr>
         <w:pStyle w:val="Cmsor3"/>
       </w:pPr>
+      <w:bookmarkStart w:id="20" w:name="_Toc153170494"/>
       <w:r>
         <w:t>Feltétel</w:t>
       </w:r>
+      <w:bookmarkEnd w:id="20"/>
     </w:p>
     <w:p>
       <w:r>
@@ -3078,16 +3573,24 @@
       <w:pPr>
         <w:pStyle w:val="Cmsor2"/>
       </w:pPr>
-      <w:bookmarkStart w:id="20" w:name="_Toc152973099"/>
+      <w:bookmarkStart w:id="21" w:name="_Toc153170495"/>
       <w:r>
         <w:lastRenderedPageBreak/>
         <w:t>Menük</w:t>
       </w:r>
-      <w:bookmarkEnd w:id="20"/>
-    </w:p>
-    <w:p>
-      <w:r>
-        <w:t xml:space="preserve">A menükben gombokkal át lehet navigálni másik menükre. Ezeket az adott menü szomszédos menüjeinek hívom. A leírt interfész elemekkel megépített menüket listázom funkcióikat részletezem. </w:t>
+      <w:bookmarkEnd w:id="21"/>
+    </w:p>
+    <w:p>
+      <w:r>
+        <w:t xml:space="preserve">A menükben gombokkal át lehet navigálni másik menükre. Ezeket az adott menü szomszédos </w:t>
+      </w:r>
+      <w:proofErr w:type="spellStart"/>
+      <w:r>
+        <w:t>menüjeinek</w:t>
+      </w:r>
+      <w:proofErr w:type="spellEnd"/>
+      <w:r>
+        <w:t xml:space="preserve"> hívom. A leírt interfész elemekkel megépített menüket listázom funkcióikat részletezem. </w:t>
       </w:r>
     </w:p>
     <w:p>
@@ -3097,11 +3600,11 @@
       <w:r>
         <w:t xml:space="preserve">  </w:t>
       </w:r>
-      <w:bookmarkStart w:id="21" w:name="_Toc152973100"/>
+      <w:bookmarkStart w:id="22" w:name="_Toc153170496"/>
       <w:r>
         <w:t>Főmenü</w:t>
       </w:r>
-      <w:bookmarkEnd w:id="21"/>
+      <w:bookmarkEnd w:id="22"/>
     </w:p>
     <w:p>
       <w:r>
@@ -3170,11 +3673,11 @@
       <w:pPr>
         <w:pStyle w:val="Cmsor3"/>
       </w:pPr>
-      <w:bookmarkStart w:id="22" w:name="_Toc152973101"/>
+      <w:bookmarkStart w:id="23" w:name="_Toc153170497"/>
       <w:r>
         <w:t>Adatok frissítése menü</w:t>
       </w:r>
-      <w:bookmarkEnd w:id="22"/>
+      <w:bookmarkEnd w:id="23"/>
     </w:p>
     <w:p>
       <w:r>
@@ -3187,7 +3690,15 @@
         <w:t xml:space="preserve"> letölteni,</w:t>
       </w:r>
       <w:r>
-        <w:t xml:space="preserve"> meglévőeket frissíteni. Továbbá a folyamat előre haladtát lehet nyomon követni. A letöltési folyamatot elindítani, szüneteltetni, újraindítani és törölni.</w:t>
+        <w:t xml:space="preserve"> </w:t>
+      </w:r>
+      <w:proofErr w:type="spellStart"/>
+      <w:r>
+        <w:t>meglévőeket</w:t>
+      </w:r>
+      <w:proofErr w:type="spellEnd"/>
+      <w:r>
+        <w:t xml:space="preserve"> frissíteni. Továbbá a folyamat előre haladtát lehet nyomon követni. A letöltési folyamatot elindítani, szüneteltetni, újraindítani és törölni.</w:t>
       </w:r>
     </w:p>
     <w:p>
@@ -3259,7 +3770,7 @@
       <w:pPr>
         <w:pStyle w:val="Cmsor3"/>
       </w:pPr>
-      <w:bookmarkStart w:id="23" w:name="_Toc152973102"/>
+      <w:bookmarkStart w:id="24" w:name="_Toc153170498"/>
       <w:r>
         <w:lastRenderedPageBreak/>
         <w:t>Részvények vizsgálata</w:t>
@@ -3267,7 +3778,7 @@
       <w:r>
         <w:t xml:space="preserve"> menü</w:t>
       </w:r>
-      <w:bookmarkEnd w:id="23"/>
+      <w:bookmarkEnd w:id="24"/>
     </w:p>
     <w:p>
       <w:r>
@@ -3335,7 +3846,7 @@
       <w:pPr>
         <w:pStyle w:val="Cmsor3"/>
       </w:pPr>
-      <w:bookmarkStart w:id="24" w:name="_Toc152973103"/>
+      <w:bookmarkStart w:id="25" w:name="_Toc153170499"/>
       <w:r>
         <w:t xml:space="preserve">Új címke </w:t>
       </w:r>
@@ -3348,7 +3859,7 @@
       <w:r>
         <w:t>felugró ablak</w:t>
       </w:r>
-      <w:bookmarkEnd w:id="24"/>
+      <w:bookmarkEnd w:id="25"/>
     </w:p>
     <w:p>
       <w:r>
@@ -3417,23 +3928,81 @@
       <w:r>
         <w:t>4. ábra Új címke menü</w:t>
       </w:r>
-      <w:bookmarkEnd w:id="12"/>
+      <w:bookmarkEnd w:id="11"/>
     </w:p>
     <w:p>
       <w:pPr>
         <w:pStyle w:val="Cmsor3"/>
       </w:pPr>
+      <w:bookmarkStart w:id="26" w:name="_Toc153170500"/>
       <w:r>
         <w:lastRenderedPageBreak/>
         <w:t>Lekérdezés összeállító menü</w:t>
       </w:r>
-    </w:p>
-    <w:p>
-      <w:r>
-        <w:t xml:space="preserve">A lekérdezések menüben meg kell adni, hogy milyen régről vehet adatokat. Egy intervallumon belülről vehet csak és a tól-ig határt kell megadni. Meg kell adni vagy egy konkrét részvényt, vagy egy részvény csoportot, hogy mely részvény(ek)re vizsgálja a feltételeket. A feltételekhez és az elemezendőekhez </w:t>
-      </w:r>
-      <w:r>
-        <w:t>napokra vagy negyedévekre vett feltételeket kell megadni, legalább egyet-egyet. Meg kell adni, hogy melyik nap(ok)ra vagy negyedév(ek)re vonatkoz(ik/nak) és tetszőleges számú címkét lehet társítani hozzá. Mikor ezekkel kész a felhasználó, elindítja az elemzést és várakozik az elemzés eredményére.</w:t>
+      <w:bookmarkEnd w:id="26"/>
+    </w:p>
+    <w:p>
+      <w:r>
+        <w:t>A lekérdezések menüben meg kell adni, hogy milyen régről vehet adatokat. Egy intervallumon belülről vehet csak és a tól-ig határt kell megadni. Meg kell adni vagy egy konkrét részvényt, vagy egy részvény csoportot, hogy mely részvény(</w:t>
+      </w:r>
+      <w:proofErr w:type="spellStart"/>
+      <w:r>
+        <w:t>ek</w:t>
+      </w:r>
+      <w:proofErr w:type="spellEnd"/>
+      <w:r>
+        <w:t xml:space="preserve">)re vizsgálja a feltételeket. A feltételekhez és az </w:t>
+      </w:r>
+      <w:proofErr w:type="spellStart"/>
+      <w:r>
+        <w:t>elemezendőekhez</w:t>
+      </w:r>
+      <w:proofErr w:type="spellEnd"/>
+      <w:r>
+        <w:t xml:space="preserve"> </w:t>
+      </w:r>
+      <w:r>
+        <w:t>napokra vagy negyedévekre vett feltételeket kell megadni, legalább egyet-egyet. Meg kell adni, hogy melyik nap(ok)</w:t>
+      </w:r>
+      <w:proofErr w:type="spellStart"/>
+      <w:r>
+        <w:t>ra</w:t>
+      </w:r>
+      <w:proofErr w:type="spellEnd"/>
+      <w:r>
+        <w:t xml:space="preserve"> vagy negyedév(</w:t>
+      </w:r>
+      <w:proofErr w:type="spellStart"/>
+      <w:r>
+        <w:t>ek</w:t>
+      </w:r>
+      <w:proofErr w:type="spellEnd"/>
+      <w:r>
+        <w:t xml:space="preserve">)re </w:t>
+      </w:r>
+      <w:proofErr w:type="spellStart"/>
+      <w:r>
+        <w:t>vonatkoz</w:t>
+      </w:r>
+      <w:proofErr w:type="spellEnd"/>
+      <w:r>
+        <w:t>(</w:t>
+      </w:r>
+      <w:proofErr w:type="spellStart"/>
+      <w:r>
+        <w:t>ik</w:t>
+      </w:r>
+      <w:proofErr w:type="spellEnd"/>
+      <w:r>
+        <w:t>/</w:t>
+      </w:r>
+      <w:proofErr w:type="spellStart"/>
+      <w:r>
+        <w:t>nak</w:t>
+      </w:r>
+      <w:proofErr w:type="spellEnd"/>
+      <w:r>
+        <w:t>) és tetszőleges számú címkét lehet társítani hozzá. Mikor ezekkel kész a felhasználó, elindítja az elemzést és várakozik az elemzés eredményére.</w:t>
       </w:r>
     </w:p>
     <w:p>
@@ -3492,10 +4061,12 @@
       <w:pPr>
         <w:pStyle w:val="Cmsor1"/>
       </w:pPr>
+      <w:bookmarkStart w:id="27" w:name="_Toc153170501"/>
       <w:r>
         <w:lastRenderedPageBreak/>
         <w:t>Összegzés</w:t>
       </w:r>
+      <w:bookmarkEnd w:id="27"/>
     </w:p>
     <w:p>
       <w:r>
@@ -3549,7 +4120,15 @@
         <w:t xml:space="preserve"> ha teljesült a feltétel, akkor már a vizsgált időszak elmúlt.</w:t>
       </w:r>
       <w:r>
-        <w:t xml:space="preserve"> Vagy ha nem lett triviálisan jó, akkor a az eredmény nem mondott semmit, azaz közel 50%-os esélyt adott annak hogy bekövetkezik a vizsgálandó tény vagy hogy sem. </w:t>
+        <w:t xml:space="preserve"> Vagy ha nem lett triviálisan jó, akkor </w:t>
+      </w:r>
+      <w:proofErr w:type="gramStart"/>
+      <w:r>
+        <w:t>a</w:t>
+      </w:r>
+      <w:proofErr w:type="gramEnd"/>
+      <w:r>
+        <w:t xml:space="preserve"> az eredmény nem mondott semmit, azaz közel 50%-os esélyt adott annak hogy bekövetkezik a vizsgálandó tény vagy hogy sem. </w:t>
       </w:r>
     </w:p>
     <w:p>
@@ -3562,7 +4141,7 @@
         <w:t>További kutatómunka, befektetési ismeretek és tapasztalat vagy több idő lenne szükséges ahhoz, hogy sikerüljön jobban megvizsgálni, hogy múltbéli adatokból kiindulni milyen biztos alapot ad befektetésekhez, ezért tervezem folytatni a jövőben ezt a projektet.</w:t>
       </w:r>
     </w:p>
-    <w:bookmarkStart w:id="25" w:name="_Toc152973104" w:displacedByCustomXml="next"/>
+    <w:bookmarkStart w:id="28" w:name="_Toc153170502" w:displacedByCustomXml="next"/>
     <w:sdt>
       <w:sdtPr>
         <w:rPr>
@@ -3587,7 +4166,7 @@
           <w:r>
             <w:t>Hivatkozások</w:t>
           </w:r>
-          <w:bookmarkEnd w:id="25"/>
+          <w:bookmarkEnd w:id="28"/>
         </w:p>
         <w:sdt>
           <w:sdtPr>
@@ -3632,7 +4211,7 @@
               </w:tblGrid>
               <w:tr>
                 <w:trPr>
-                  <w:divId w:val="437919155"/>
+                  <w:divId w:val="1845313419"/>
                   <w:tblCellSpacing w:w="15" w:type="dxa"/>
                 </w:trPr>
                 <w:tc>
@@ -3666,7 +4245,7 @@
               </w:tr>
               <w:tr>
                 <w:trPr>
-                  <w:divId w:val="437919155"/>
+                  <w:divId w:val="1845313419"/>
                   <w:tblCellSpacing w:w="15" w:type="dxa"/>
                 </w:trPr>
                 <w:tc>
@@ -3700,7 +4279,7 @@
               </w:tr>
               <w:tr>
                 <w:trPr>
-                  <w:divId w:val="437919155"/>
+                  <w:divId w:val="1845313419"/>
                   <w:tblCellSpacing w:w="15" w:type="dxa"/>
                 </w:trPr>
                 <w:tc>
@@ -3734,7 +4313,7 @@
               </w:tr>
               <w:tr>
                 <w:trPr>
-                  <w:divId w:val="437919155"/>
+                  <w:divId w:val="1845313419"/>
                   <w:tblCellSpacing w:w="15" w:type="dxa"/>
                 </w:trPr>
                 <w:tc>
@@ -3769,7 +4348,7 @@
             </w:tbl>
             <w:p>
               <w:pPr>
-                <w:divId w:val="437919155"/>
+                <w:divId w:val="1845313419"/>
                 <w:rPr>
                   <w:noProof/>
                 </w:rPr>

</xml_diff>